<commit_message>
Add some of Stamp System.
</commit_message>
<xml_diff>
--- a/Anonymity/代币交易隐私保护方案.docx
+++ b/Anonymity/代币交易隐私保护方案.docx
@@ -145,7 +145,7 @@
               <w:ind w:firstLineChars="0" w:firstLine="0"/>
               <w:jc w:val="center"/>
               <w:rPr>
-                <w:rFonts w:ascii="Heiti SC Medium" w:eastAsia="Heiti SC Medium" w:hint="eastAsia"/>
+                <w:rFonts w:ascii="Heiti SC Medium" w:eastAsia="Heiti SC Medium"/>
                 <w:sz w:val="44"/>
                 <w:szCs w:val="36"/>
               </w:rPr>
@@ -2240,9 +2240,6 @@
         <w:widowControl/>
         <w:spacing w:line="240" w:lineRule="auto"/>
         <w:ind w:firstLineChars="0" w:firstLine="0"/>
-        <w:rPr>
-          <w:rFonts w:hint="eastAsia"/>
-        </w:rPr>
         <w:sectPr>
           <w:headerReference w:type="even" r:id="rId10"/>
           <w:headerReference w:type="default" r:id="rId11"/>
@@ -2449,25 +2446,51 @@
       <w:r>
         <w:t xml:space="preserve">Figure </w:t>
       </w:r>
-      <w:fldSimple w:instr=" STYLEREF 1 \s ">
-        <w:r>
-          <w:rPr>
-            <w:noProof/>
-          </w:rPr>
-          <w:t>1</w:t>
-        </w:r>
-      </w:fldSimple>
+      <w:r>
+        <w:fldChar w:fldCharType="begin"/>
+      </w:r>
+      <w:r>
+        <w:instrText xml:space="preserve"> STYLEREF 1 \s </w:instrText>
+      </w:r>
+      <w:r>
+        <w:fldChar w:fldCharType="separate"/>
+      </w:r>
+      <w:r>
+        <w:rPr>
+          <w:noProof/>
+        </w:rPr>
+        <w:t>1</w:t>
+      </w:r>
+      <w:r>
+        <w:rPr>
+          <w:noProof/>
+        </w:rPr>
+        <w:fldChar w:fldCharType="end"/>
+      </w:r>
       <w:r>
         <w:noBreakHyphen/>
       </w:r>
-      <w:fldSimple w:instr=" SEQ Figure \* ARABIC \s 1 ">
-        <w:r>
-          <w:rPr>
-            <w:noProof/>
-          </w:rPr>
-          <w:t>1</w:t>
-        </w:r>
-      </w:fldSimple>
+      <w:r>
+        <w:fldChar w:fldCharType="begin"/>
+      </w:r>
+      <w:r>
+        <w:instrText xml:space="preserve"> SEQ Figure \* ARABIC \s 1 </w:instrText>
+      </w:r>
+      <w:r>
+        <w:fldChar w:fldCharType="separate"/>
+      </w:r>
+      <w:r>
+        <w:rPr>
+          <w:noProof/>
+        </w:rPr>
+        <w:t>1</w:t>
+      </w:r>
+      <w:r>
+        <w:rPr>
+          <w:noProof/>
+        </w:rPr>
+        <w:fldChar w:fldCharType="end"/>
+      </w:r>
       <w:r>
         <w:t xml:space="preserve"> </w:t>
       </w:r>
@@ -4991,13 +5014,7 @@
             <w:rPr>
               <w:rFonts w:ascii="Cambria Math" w:hAnsi="Cambria Math"/>
             </w:rPr>
-            <m:t>=</m:t>
-          </m:r>
-          <m:r>
-            <w:rPr>
-              <w:rFonts w:ascii="Cambria Math" w:hAnsi="Cambria Math"/>
-            </w:rPr>
-            <m:t>A+</m:t>
+            <m:t>=A+</m:t>
           </m:r>
           <m:d>
             <m:dPr>
@@ -5475,13 +5492,7 @@
           <w:rPr>
             <w:rFonts w:ascii="Cambria Math" w:eastAsia="MS Gothic" w:hAnsi="Cambria Math" w:cs="MS Gothic"/>
           </w:rPr>
-          <m:t>B</m:t>
-        </m:r>
-        <m:r>
-          <w:rPr>
-            <w:rFonts w:ascii="Cambria Math" w:eastAsia="MS Gothic" w:hAnsi="Cambria Math" w:cs="MS Gothic"/>
-          </w:rPr>
-          <m:t>=</m:t>
+          <m:t>B=</m:t>
         </m:r>
         <m:d>
           <m:dPr>
@@ -6045,14 +6056,7 @@
               <w:rFonts w:ascii="Cambria Math" w:hAnsi="Cambria Math"/>
               <w:szCs w:val="24"/>
             </w:rPr>
-            <m:t>a</m:t>
-          </m:r>
-          <m:r>
-            <w:rPr>
-              <w:rFonts w:ascii="Cambria Math" w:hAnsi="Cambria Math"/>
-              <w:szCs w:val="24"/>
-            </w:rPr>
-            <m:t>+</m:t>
+            <m:t>a+</m:t>
           </m:r>
           <m:r>
             <m:rPr>
@@ -6136,6 +6140,9 @@
     <w:p>
       <w:pPr>
         <w:ind w:firstLine="480"/>
+        <w:rPr>
+          <w:rFonts w:hint="eastAsia"/>
+        </w:rPr>
       </w:pPr>
       <w:r>
         <w:rPr>
@@ -6221,8 +6228,6 @@
         </w:rPr>
         <w:t>都可以</w:t>
       </w:r>
-      <w:bookmarkStart w:id="8" w:name="_GoBack"/>
-      <w:bookmarkEnd w:id="8"/>
       <w:r>
         <w:rPr>
           <w:rFonts w:hint="eastAsia"/>
@@ -6246,1208 +6251,83 @@
     </w:p>
     <w:p>
       <w:pPr>
-        <w:pStyle w:val="3"/>
-        <w:ind w:left="0"/>
-      </w:pPr>
-      <w:bookmarkStart w:id="9" w:name="_Toc362034301"/>
-      <w:r>
-        <w:rPr>
-          <w:rFonts w:hint="eastAsia"/>
-        </w:rPr>
-        <w:t>监管和</w:t>
-      </w:r>
-      <w:r>
-        <w:rPr>
-          <w:rFonts w:hint="eastAsia"/>
-        </w:rPr>
-        <w:t>view-key</w:t>
-      </w:r>
+        <w:pStyle w:val="1"/>
+        <w:rPr>
+          <w:rFonts w:hint="eastAsia"/>
+        </w:rPr>
+      </w:pPr>
+      <w:bookmarkStart w:id="8" w:name="_Toc362034303"/>
+      <w:r>
+        <w:rPr>
+          <w:rFonts w:hint="eastAsia"/>
+        </w:rPr>
+        <w:t>基于一次性账户的邮票系统</w:t>
+      </w:r>
+      <w:bookmarkEnd w:id="8"/>
+    </w:p>
+    <w:p>
+      <w:pPr>
+        <w:ind w:firstLine="480"/>
+        <w:rPr>
+          <w:rFonts w:hint="eastAsia"/>
+        </w:rPr>
+      </w:pPr>
+      <w:r>
+        <w:rPr>
+          <w:rFonts w:hint="eastAsia"/>
+        </w:rPr>
+        <w:t>为完善系统，解决代币交易中的交易费收取问题，在</w:t>
+      </w:r>
+      <w:proofErr w:type="spellStart"/>
+      <w:r>
+        <w:rPr>
+          <w:rFonts w:hint="eastAsia"/>
+        </w:rPr>
+        <w:t>WanChain</w:t>
+      </w:r>
+      <w:proofErr w:type="spellEnd"/>
+      <w:r>
+        <w:rPr>
+          <w:rFonts w:hint="eastAsia"/>
+        </w:rPr>
+        <w:t>上设计并实现邮票系统。</w:t>
+      </w:r>
+    </w:p>
+    <w:p>
+      <w:pPr>
+        <w:ind w:firstLine="480"/>
+        <w:rPr>
+          <w:rFonts w:hint="eastAsia"/>
+        </w:rPr>
+      </w:pPr>
+      <w:bookmarkStart w:id="9" w:name="_GoBack"/>
       <w:bookmarkEnd w:id="9"/>
     </w:p>
     <w:p>
       <w:pPr>
-        <w:ind w:firstLine="480"/>
-      </w:pPr>
-      <w:r>
-        <w:rPr>
-          <w:rFonts w:hint="eastAsia"/>
-        </w:rPr>
-        <w:t>由上述用户系统可以知，除</w:t>
-      </w:r>
-      <w:r>
-        <w:rPr>
-          <w:rFonts w:hint="eastAsia"/>
-        </w:rPr>
-        <w:t>Alice</w:t>
-      </w:r>
-      <w:r>
-        <w:rPr>
-          <w:rFonts w:hint="eastAsia"/>
-        </w:rPr>
-        <w:t>和</w:t>
-      </w:r>
-      <w:r>
-        <w:rPr>
-          <w:rFonts w:hint="eastAsia"/>
-        </w:rPr>
-        <w:t>Bob</w:t>
-      </w:r>
-      <w:r>
-        <w:rPr>
-          <w:rFonts w:hint="eastAsia"/>
-        </w:rPr>
-        <w:t>以外，并无第三方知道</w:t>
-      </w:r>
-      <w:r>
-        <w:rPr>
-          <w:rFonts w:hint="eastAsia"/>
-        </w:rPr>
-        <w:t>Alice</w:t>
-      </w:r>
-      <w:r>
-        <w:rPr>
-          <w:rFonts w:hint="eastAsia"/>
-        </w:rPr>
-        <w:t>的子账号</w:t>
-      </w:r>
-      <w:r>
-        <w:rPr>
-          <w:rFonts w:hint="eastAsia"/>
-        </w:rPr>
-        <w:t>(</w:t>
-      </w:r>
-      <m:oMath>
-        <m:sSub>
-          <m:sSubPr>
-            <m:ctrlPr>
-              <w:rPr>
-                <w:rFonts w:ascii="Cambria Math" w:hAnsi="Cambria Math"/>
-                <w:i/>
-              </w:rPr>
-            </m:ctrlPr>
-          </m:sSubPr>
-          <m:e>
-            <m:r>
-              <w:rPr>
-                <w:rFonts w:ascii="Cambria Math" w:hAnsi="Cambria Math"/>
-              </w:rPr>
-              <m:t>A</m:t>
-            </m:r>
-          </m:e>
-          <m:sub>
-            <m:r>
-              <w:rPr>
-                <w:rFonts w:ascii="Cambria Math" w:hAnsi="Cambria Math" w:hint="eastAsia"/>
-              </w:rPr>
-              <m:t>1</m:t>
-            </m:r>
-          </m:sub>
-        </m:sSub>
-        <m:r>
-          <w:rPr>
-            <w:rFonts w:ascii="Cambria Math" w:eastAsia="MS Gothic" w:hAnsi="Cambria Math" w:cs="MS Gothic"/>
-          </w:rPr>
-          <m:t>,</m:t>
-        </m:r>
-        <m:sSub>
-          <m:sSubPr>
-            <m:ctrlPr>
-              <w:rPr>
-                <w:rFonts w:ascii="Cambria Math" w:hAnsi="Cambria Math"/>
-                <w:i/>
-              </w:rPr>
-            </m:ctrlPr>
-          </m:sSubPr>
-          <m:e>
-            <m:r>
-              <w:rPr>
-                <w:rFonts w:ascii="Cambria Math" w:hAnsi="Cambria Math"/>
-              </w:rPr>
-              <m:t>S</m:t>
-            </m:r>
-          </m:e>
-          <m:sub>
-            <m:r>
-              <w:rPr>
-                <w:rFonts w:ascii="Cambria Math" w:hAnsi="Cambria Math"/>
-              </w:rPr>
-              <m:t>1</m:t>
-            </m:r>
-          </m:sub>
-        </m:sSub>
-        <m:r>
-          <w:rPr>
-            <w:rFonts w:ascii="Cambria Math" w:hAnsi="Cambria Math"/>
-          </w:rPr>
-          <m:t>)</m:t>
-        </m:r>
-      </m:oMath>
-      <w:r>
-        <w:rPr>
-          <w:rFonts w:hint="eastAsia"/>
-        </w:rPr>
-        <w:t>。</w:t>
-      </w:r>
-    </w:p>
-    <w:p>
-      <w:pPr>
-        <w:ind w:firstLine="480"/>
-      </w:pPr>
-      <w:r>
-        <w:rPr>
-          <w:rFonts w:hint="eastAsia"/>
-        </w:rPr>
-        <w:t>监管的功能应满足如下</w:t>
-      </w:r>
-      <w:r>
-        <w:rPr>
-          <w:rFonts w:hint="eastAsia"/>
-        </w:rPr>
-        <w:t>2</w:t>
-      </w:r>
-      <w:r>
-        <w:rPr>
-          <w:rFonts w:hint="eastAsia"/>
-        </w:rPr>
-        <w:t>点：</w:t>
-      </w:r>
-    </w:p>
-    <w:p>
-      <w:pPr>
-        <w:pStyle w:val="a9"/>
-        <w:numPr>
-          <w:ilvl w:val="0"/>
-          <w:numId w:val="4"/>
-        </w:numPr>
-        <w:ind w:firstLineChars="0"/>
-      </w:pPr>
-      <w:r>
-        <w:rPr>
-          <w:rFonts w:hint="eastAsia"/>
-        </w:rPr>
-        <w:t>监管方可以知道</w:t>
-      </w:r>
-      <w:r>
-        <w:rPr>
-          <w:rFonts w:hint="eastAsia"/>
-        </w:rPr>
-        <w:t>(</w:t>
-      </w:r>
-      <m:oMath>
-        <m:sSub>
-          <m:sSubPr>
-            <m:ctrlPr>
-              <w:rPr>
-                <w:rFonts w:ascii="Cambria Math" w:hAnsi="Cambria Math"/>
-                <w:i/>
-              </w:rPr>
-            </m:ctrlPr>
-          </m:sSubPr>
-          <m:e>
-            <m:r>
-              <w:rPr>
-                <w:rFonts w:ascii="Cambria Math" w:hAnsi="Cambria Math"/>
-              </w:rPr>
-              <m:t>A</m:t>
-            </m:r>
-          </m:e>
-          <m:sub>
-            <m:r>
-              <w:rPr>
-                <w:rFonts w:ascii="Cambria Math" w:hAnsi="Cambria Math" w:hint="eastAsia"/>
-              </w:rPr>
-              <m:t>1</m:t>
-            </m:r>
-          </m:sub>
-        </m:sSub>
-        <m:r>
-          <w:rPr>
-            <w:rFonts w:ascii="Cambria Math" w:eastAsia="MS Gothic" w:hAnsi="Cambria Math" w:cs="MS Gothic"/>
-          </w:rPr>
-          <m:t>,</m:t>
-        </m:r>
-        <m:sSub>
-          <m:sSubPr>
-            <m:ctrlPr>
-              <w:rPr>
-                <w:rFonts w:ascii="Cambria Math" w:hAnsi="Cambria Math"/>
-                <w:i/>
-              </w:rPr>
-            </m:ctrlPr>
-          </m:sSubPr>
-          <m:e>
-            <m:r>
-              <w:rPr>
-                <w:rFonts w:ascii="Cambria Math" w:hAnsi="Cambria Math"/>
-              </w:rPr>
-              <m:t>S</m:t>
-            </m:r>
-          </m:e>
-          <m:sub>
-            <m:r>
-              <w:rPr>
-                <w:rFonts w:ascii="Cambria Math" w:hAnsi="Cambria Math"/>
-              </w:rPr>
-              <m:t>1</m:t>
-            </m:r>
-          </m:sub>
-        </m:sSub>
-        <m:r>
-          <w:rPr>
-            <w:rFonts w:ascii="Cambria Math" w:hAnsi="Cambria Math"/>
-          </w:rPr>
-          <m:t>)</m:t>
-        </m:r>
-      </m:oMath>
-      <w:r>
-        <w:rPr>
-          <w:rFonts w:hint="eastAsia"/>
-        </w:rPr>
-        <w:t>属于</w:t>
-      </w:r>
-      <w:r>
-        <w:rPr>
-          <w:rFonts w:hint="eastAsia"/>
-        </w:rPr>
-        <w:t>Alice</w:t>
-      </w:r>
-      <w:r>
-        <w:rPr>
-          <w:rFonts w:hint="eastAsia"/>
-        </w:rPr>
-        <w:t>；</w:t>
-      </w:r>
-    </w:p>
-    <w:p>
-      <w:pPr>
-        <w:pStyle w:val="a9"/>
-        <w:numPr>
-          <w:ilvl w:val="0"/>
-          <w:numId w:val="4"/>
-        </w:numPr>
-        <w:ind w:firstLineChars="0"/>
-      </w:pPr>
-      <w:r>
-        <w:rPr>
-          <w:rFonts w:hint="eastAsia"/>
-        </w:rPr>
-        <w:t>监管方不能消费</w:t>
-      </w:r>
-      <w:r>
-        <w:rPr>
-          <w:rFonts w:hint="eastAsia"/>
-        </w:rPr>
-        <w:t>(</w:t>
-      </w:r>
-      <m:oMath>
-        <m:sSub>
-          <m:sSubPr>
-            <m:ctrlPr>
-              <w:rPr>
-                <w:rFonts w:ascii="Cambria Math" w:hAnsi="Cambria Math"/>
-                <w:i/>
-              </w:rPr>
-            </m:ctrlPr>
-          </m:sSubPr>
-          <m:e>
-            <m:r>
-              <w:rPr>
-                <w:rFonts w:ascii="Cambria Math" w:hAnsi="Cambria Math"/>
-              </w:rPr>
-              <m:t>A</m:t>
-            </m:r>
-          </m:e>
-          <m:sub>
-            <m:r>
-              <w:rPr>
-                <w:rFonts w:ascii="Cambria Math" w:hAnsi="Cambria Math" w:hint="eastAsia"/>
-              </w:rPr>
-              <m:t>1</m:t>
-            </m:r>
-          </m:sub>
-        </m:sSub>
-        <m:r>
-          <w:rPr>
-            <w:rFonts w:ascii="Cambria Math" w:eastAsia="MS Gothic" w:hAnsi="Cambria Math" w:cs="MS Gothic"/>
-          </w:rPr>
-          <m:t>,</m:t>
-        </m:r>
-        <m:sSub>
-          <m:sSubPr>
-            <m:ctrlPr>
-              <w:rPr>
-                <w:rFonts w:ascii="Cambria Math" w:hAnsi="Cambria Math"/>
-                <w:i/>
-              </w:rPr>
-            </m:ctrlPr>
-          </m:sSubPr>
-          <m:e>
-            <m:r>
-              <w:rPr>
-                <w:rFonts w:ascii="Cambria Math" w:hAnsi="Cambria Math"/>
-              </w:rPr>
-              <m:t>S</m:t>
-            </m:r>
-          </m:e>
-          <m:sub>
-            <m:r>
-              <w:rPr>
-                <w:rFonts w:ascii="Cambria Math" w:hAnsi="Cambria Math"/>
-              </w:rPr>
-              <m:t>1</m:t>
-            </m:r>
-          </m:sub>
-        </m:sSub>
-        <m:r>
-          <w:rPr>
-            <w:rFonts w:ascii="Cambria Math" w:hAnsi="Cambria Math"/>
-          </w:rPr>
-          <m:t>)</m:t>
-        </m:r>
-      </m:oMath>
-      <w:r>
-        <w:rPr>
-          <w:rFonts w:hint="eastAsia"/>
-        </w:rPr>
-        <w:t>的资产。</w:t>
-      </w:r>
-    </w:p>
-    <w:p>
-      <w:pPr>
-        <w:ind w:firstLine="480"/>
-      </w:pPr>
-      <w:r>
-        <w:rPr>
-          <w:rFonts w:hint="eastAsia"/>
-        </w:rPr>
-        <w:t>于是定义用户</w:t>
-      </w:r>
-      <w:r>
-        <w:rPr>
-          <w:rFonts w:hint="eastAsia"/>
-        </w:rPr>
-        <w:t>view-key</w:t>
-      </w:r>
-      <m:oMath>
-        <m:r>
-          <m:rPr>
-            <m:sty m:val="p"/>
-          </m:rPr>
-          <w:rPr>
-            <w:rFonts w:ascii="Cambria Math" w:hAnsi="Cambria Math" w:hint="eastAsia"/>
-          </w:rPr>
-          <m:t>=</m:t>
-        </m:r>
-        <m:r>
-          <w:rPr>
-            <w:rFonts w:ascii="Cambria Math" w:hAnsi="Cambria Math"/>
-          </w:rPr>
-          <m:t>(a,B)</m:t>
-        </m:r>
-      </m:oMath>
-      <w:r>
-        <w:rPr>
-          <w:rFonts w:hint="eastAsia"/>
-        </w:rPr>
-        <w:t>，并以安全方式传送给监管方。则：</w:t>
-      </w:r>
-    </w:p>
-    <w:p>
-      <w:pPr>
-        <w:pStyle w:val="a9"/>
-        <w:numPr>
-          <w:ilvl w:val="0"/>
-          <w:numId w:val="5"/>
-        </w:numPr>
-        <w:ind w:firstLineChars="0"/>
-      </w:pPr>
-      <w:r>
-        <w:rPr>
-          <w:rFonts w:hint="eastAsia"/>
-        </w:rPr>
-        <w:t>监管方知道</w:t>
-      </w:r>
-      <m:oMath>
-        <m:r>
-          <w:rPr>
-            <w:rFonts w:ascii="Cambria Math" w:hAnsi="Cambria Math"/>
-          </w:rPr>
-          <m:t>a</m:t>
-        </m:r>
-      </m:oMath>
-      <w:r>
-        <w:rPr>
-          <w:rFonts w:hint="eastAsia"/>
-        </w:rPr>
-        <w:t>和</w:t>
-      </w:r>
-      <m:oMath>
-        <m:r>
-          <w:rPr>
-            <w:rFonts w:ascii="Cambria Math" w:hAnsi="Cambria Math"/>
-          </w:rPr>
-          <m:t>B</m:t>
-        </m:r>
-      </m:oMath>
-      <w:r>
-        <w:rPr>
-          <w:rFonts w:hint="eastAsia"/>
-        </w:rPr>
-        <w:t>，可以计算</w:t>
-      </w:r>
-      <m:oMath>
-        <m:sSubSup>
-          <m:sSubSupPr>
-            <m:ctrlPr>
-              <w:rPr>
-                <w:rFonts w:ascii="Cambria Math" w:hAnsi="Cambria Math"/>
-                <w:i/>
-              </w:rPr>
-            </m:ctrlPr>
-          </m:sSubSupPr>
-          <m:e>
-            <m:r>
-              <w:rPr>
-                <w:rFonts w:ascii="Cambria Math" w:hAnsi="Cambria Math"/>
-              </w:rPr>
-              <m:t>A</m:t>
-            </m:r>
-          </m:e>
-          <m:sub>
-            <m:r>
-              <w:rPr>
-                <w:rFonts w:ascii="Cambria Math" w:hAnsi="Cambria Math" w:hint="eastAsia"/>
-              </w:rPr>
-              <m:t>1</m:t>
-            </m:r>
-            <m:ctrlPr>
-              <w:rPr>
-                <w:rFonts w:ascii="Cambria Math" w:hAnsi="Cambria Math" w:hint="eastAsia"/>
-                <w:i/>
-              </w:rPr>
-            </m:ctrlPr>
-          </m:sub>
-          <m:sup>
-            <m:r>
-              <w:rPr>
-                <w:rFonts w:ascii="Cambria Math" w:hAnsi="Cambria Math"/>
-              </w:rPr>
-              <m:t>'</m:t>
-            </m:r>
-          </m:sup>
-        </m:sSubSup>
-        <m:r>
-          <w:rPr>
-            <w:rFonts w:ascii="Cambria Math" w:hAnsi="Cambria Math"/>
-          </w:rPr>
-          <m:t>=</m:t>
-        </m:r>
-        <m:d>
-          <m:dPr>
-            <m:begChr m:val="["/>
-            <m:endChr m:val="]"/>
-            <m:ctrlPr>
-              <w:rPr>
-                <w:rFonts w:ascii="Cambria Math" w:hAnsi="Cambria Math"/>
-                <w:i/>
-              </w:rPr>
-            </m:ctrlPr>
-          </m:dPr>
-          <m:e>
-            <m:r>
-              <m:rPr>
-                <m:sty m:val="p"/>
-              </m:rPr>
-              <w:rPr>
-                <w:rFonts w:ascii="Cambria Math" w:hAnsi="Cambria Math" w:hint="eastAsia"/>
-              </w:rPr>
-              <m:t>Has</m:t>
-            </m:r>
-            <m:r>
-              <m:rPr>
-                <m:sty m:val="p"/>
-              </m:rPr>
-              <w:rPr>
-                <w:rFonts w:ascii="Cambria Math" w:eastAsia="MS Gothic" w:hAnsi="Cambria Math" w:cs="MS Gothic" w:hint="eastAsia"/>
-              </w:rPr>
-              <m:t>h</m:t>
-            </m:r>
-            <m:d>
-              <m:dPr>
-                <m:ctrlPr>
-                  <w:rPr>
-                    <w:rFonts w:ascii="Cambria Math" w:eastAsia="MS Gothic" w:hAnsi="Cambria Math" w:cs="MS Gothic"/>
-                    <w:i/>
-                  </w:rPr>
-                </m:ctrlPr>
-              </m:dPr>
-              <m:e>
-                <m:d>
-                  <m:dPr>
-                    <m:begChr m:val="["/>
-                    <m:endChr m:val="]"/>
-                    <m:ctrlPr>
-                      <w:rPr>
-                        <w:rFonts w:ascii="Cambria Math" w:eastAsia="MS Gothic" w:hAnsi="Cambria Math" w:cs="MS Gothic"/>
-                        <w:i/>
-                      </w:rPr>
-                    </m:ctrlPr>
-                  </m:dPr>
-                  <m:e>
-                    <m:r>
-                      <w:rPr>
-                        <w:rFonts w:ascii="Cambria Math" w:hAnsi="Cambria Math"/>
-                      </w:rPr>
-                      <m:t>a</m:t>
-                    </m:r>
-                  </m:e>
-                </m:d>
-                <m:sSub>
-                  <m:sSubPr>
-                    <m:ctrlPr>
-                      <w:rPr>
-                        <w:rFonts w:ascii="Cambria Math" w:hAnsi="Cambria Math"/>
-                        <w:i/>
-                      </w:rPr>
-                    </m:ctrlPr>
-                  </m:sSubPr>
-                  <m:e>
-                    <m:r>
-                      <w:rPr>
-                        <w:rFonts w:ascii="Cambria Math" w:hAnsi="Cambria Math"/>
-                      </w:rPr>
-                      <m:t>S</m:t>
-                    </m:r>
-                  </m:e>
-                  <m:sub>
-                    <m:r>
-                      <w:rPr>
-                        <w:rFonts w:ascii="Cambria Math" w:hAnsi="Cambria Math"/>
-                      </w:rPr>
-                      <m:t>1</m:t>
-                    </m:r>
-                  </m:sub>
-                </m:sSub>
-              </m:e>
-            </m:d>
-            <m:ctrlPr>
-              <w:rPr>
-                <w:rFonts w:ascii="Cambria Math" w:eastAsia="MS Gothic" w:hAnsi="Cambria Math" w:cs="MS Gothic"/>
-                <w:i/>
-              </w:rPr>
-            </m:ctrlPr>
-          </m:e>
-        </m:d>
-        <m:r>
-          <w:rPr>
-            <w:rFonts w:ascii="Cambria Math" w:eastAsia="MS Gothic" w:hAnsi="Cambria Math" w:cs="MS Gothic"/>
-          </w:rPr>
-          <m:t>G</m:t>
-        </m:r>
-        <m:r>
-          <w:rPr>
-            <w:rFonts w:ascii="Cambria Math" w:eastAsiaTheme="minorEastAsia" w:hAnsi="Cambria Math" w:cs="MS Gothic" w:hint="eastAsia"/>
-          </w:rPr>
-          <m:t>+B</m:t>
-        </m:r>
-      </m:oMath>
-      <w:r>
-        <w:rPr>
-          <w:rFonts w:hint="eastAsia"/>
-        </w:rPr>
-        <w:t>，并验证若</w:t>
-      </w:r>
-      <m:oMath>
-        <m:sSubSup>
-          <m:sSubSupPr>
-            <m:ctrlPr>
-              <w:rPr>
-                <w:rFonts w:ascii="Cambria Math" w:hAnsi="Cambria Math"/>
-                <w:i/>
-              </w:rPr>
-            </m:ctrlPr>
-          </m:sSubSupPr>
-          <m:e>
-            <m:r>
-              <w:rPr>
-                <w:rFonts w:ascii="Cambria Math" w:hAnsi="Cambria Math"/>
-              </w:rPr>
-              <m:t>A</m:t>
-            </m:r>
-          </m:e>
-          <m:sub>
-            <m:r>
-              <w:rPr>
-                <w:rFonts w:ascii="Cambria Math" w:hAnsi="Cambria Math" w:hint="eastAsia"/>
-              </w:rPr>
-              <m:t>1</m:t>
-            </m:r>
-            <m:ctrlPr>
-              <w:rPr>
-                <w:rFonts w:ascii="Cambria Math" w:hAnsi="Cambria Math" w:hint="eastAsia"/>
-                <w:i/>
-              </w:rPr>
-            </m:ctrlPr>
-          </m:sub>
-          <m:sup>
-            <m:r>
-              <w:rPr>
-                <w:rFonts w:ascii="Cambria Math" w:hAnsi="Cambria Math"/>
-              </w:rPr>
-              <m:t>'</m:t>
-            </m:r>
-          </m:sup>
-        </m:sSubSup>
-        <m:r>
-          <m:rPr>
-            <m:sty m:val="p"/>
-          </m:rPr>
-          <w:rPr>
-            <w:rFonts w:ascii="Cambria Math" w:hAnsi="Cambria Math" w:hint="eastAsia"/>
-          </w:rPr>
-          <m:t>=</m:t>
-        </m:r>
-        <m:sSub>
-          <m:sSubPr>
-            <m:ctrlPr>
-              <w:rPr>
-                <w:rFonts w:ascii="Cambria Math" w:hAnsi="Cambria Math"/>
-                <w:i/>
-              </w:rPr>
-            </m:ctrlPr>
-          </m:sSubPr>
-          <m:e>
-            <m:r>
-              <w:rPr>
-                <w:rFonts w:ascii="Cambria Math" w:hAnsi="Cambria Math"/>
-              </w:rPr>
-              <m:t>A</m:t>
-            </m:r>
-          </m:e>
-          <m:sub>
-            <m:r>
-              <w:rPr>
-                <w:rFonts w:ascii="Cambria Math" w:hAnsi="Cambria Math" w:hint="eastAsia"/>
-              </w:rPr>
-              <m:t>1</m:t>
-            </m:r>
-          </m:sub>
-        </m:sSub>
-      </m:oMath>
-      <w:r>
-        <w:rPr>
-          <w:rFonts w:hint="eastAsia"/>
-        </w:rPr>
-        <w:t>，则</w:t>
-      </w:r>
-      <w:r>
-        <w:rPr>
-          <w:rFonts w:hint="eastAsia"/>
-        </w:rPr>
-        <w:t>(</w:t>
-      </w:r>
-      <m:oMath>
-        <m:sSub>
-          <m:sSubPr>
-            <m:ctrlPr>
-              <w:rPr>
-                <w:rFonts w:ascii="Cambria Math" w:hAnsi="Cambria Math"/>
-                <w:i/>
-              </w:rPr>
-            </m:ctrlPr>
-          </m:sSubPr>
-          <m:e>
-            <m:r>
-              <w:rPr>
-                <w:rFonts w:ascii="Cambria Math" w:hAnsi="Cambria Math"/>
-              </w:rPr>
-              <m:t>A</m:t>
-            </m:r>
-          </m:e>
-          <m:sub>
-            <m:r>
-              <w:rPr>
-                <w:rFonts w:ascii="Cambria Math" w:hAnsi="Cambria Math" w:hint="eastAsia"/>
-              </w:rPr>
-              <m:t>1</m:t>
-            </m:r>
-          </m:sub>
-        </m:sSub>
-        <m:r>
-          <w:rPr>
-            <w:rFonts w:ascii="Cambria Math" w:eastAsia="MS Gothic" w:hAnsi="Cambria Math" w:cs="MS Gothic"/>
-          </w:rPr>
-          <m:t>,</m:t>
-        </m:r>
-        <m:sSub>
-          <m:sSubPr>
-            <m:ctrlPr>
-              <w:rPr>
-                <w:rFonts w:ascii="Cambria Math" w:hAnsi="Cambria Math"/>
-                <w:i/>
-              </w:rPr>
-            </m:ctrlPr>
-          </m:sSubPr>
-          <m:e>
-            <m:r>
-              <w:rPr>
-                <w:rFonts w:ascii="Cambria Math" w:hAnsi="Cambria Math"/>
-              </w:rPr>
-              <m:t>S</m:t>
-            </m:r>
-          </m:e>
-          <m:sub>
-            <m:r>
-              <w:rPr>
-                <w:rFonts w:ascii="Cambria Math" w:hAnsi="Cambria Math"/>
-              </w:rPr>
-              <m:t>1</m:t>
-            </m:r>
-          </m:sub>
-        </m:sSub>
-        <m:r>
-          <w:rPr>
-            <w:rFonts w:ascii="Cambria Math" w:hAnsi="Cambria Math"/>
-          </w:rPr>
-          <m:t>)</m:t>
-        </m:r>
-      </m:oMath>
-      <w:r>
-        <w:rPr>
-          <w:rFonts w:hint="eastAsia"/>
-        </w:rPr>
-        <w:t>属于</w:t>
-      </w:r>
-      <w:r>
-        <w:rPr>
-          <w:rFonts w:hint="eastAsia"/>
-        </w:rPr>
-        <w:t>Alice</w:t>
-      </w:r>
-      <w:r>
-        <w:rPr>
-          <w:rFonts w:hint="eastAsia"/>
-        </w:rPr>
-        <w:t>；</w:t>
-      </w:r>
-    </w:p>
-    <w:p>
-      <w:pPr>
-        <w:pStyle w:val="a9"/>
-        <w:numPr>
-          <w:ilvl w:val="0"/>
-          <w:numId w:val="5"/>
-        </w:numPr>
-        <w:ind w:firstLineChars="0"/>
-      </w:pPr>
-      <w:r>
-        <w:rPr>
-          <w:rFonts w:hint="eastAsia"/>
-        </w:rPr>
-        <w:t>监管方不知道</w:t>
-      </w:r>
-      <m:oMath>
-        <m:r>
-          <w:rPr>
-            <w:rFonts w:ascii="Cambria Math" w:eastAsia="MS Gothic" w:hAnsi="Cambria Math" w:cs="MS Gothic"/>
-          </w:rPr>
-          <m:t>b</m:t>
-        </m:r>
-      </m:oMath>
-      <w:r>
-        <w:rPr>
-          <w:rFonts w:hint="eastAsia"/>
-        </w:rPr>
-        <w:t>，无法计算私钥</w:t>
-      </w:r>
-      <m:oMath>
-        <m:r>
-          <w:rPr>
-            <w:rFonts w:ascii="Cambria Math" w:eastAsiaTheme="minorEastAsia" w:hAnsi="Cambria Math" w:cs="MS Gothic"/>
-          </w:rPr>
-          <m:t>x</m:t>
-        </m:r>
-        <m:r>
-          <m:rPr>
-            <m:sty m:val="p"/>
-          </m:rPr>
-          <w:rPr>
-            <w:rFonts w:ascii="Cambria Math" w:eastAsiaTheme="minorEastAsia" w:hAnsi="Cambria Math"/>
-          </w:rPr>
-          <m:t>=</m:t>
-        </m:r>
-        <m:r>
-          <m:rPr>
-            <m:sty m:val="p"/>
-          </m:rPr>
-          <w:rPr>
-            <w:rFonts w:ascii="Cambria Math" w:hAnsi="Cambria Math" w:hint="eastAsia"/>
-          </w:rPr>
-          <m:t>Has</m:t>
-        </m:r>
-        <m:r>
-          <m:rPr>
-            <m:sty m:val="p"/>
-          </m:rPr>
-          <w:rPr>
-            <w:rFonts w:ascii="Cambria Math" w:eastAsia="MS Gothic" w:hAnsi="Cambria Math" w:cs="MS Gothic" w:hint="eastAsia"/>
-          </w:rPr>
-          <m:t>h</m:t>
-        </m:r>
-        <m:d>
-          <m:dPr>
-            <m:ctrlPr>
-              <w:rPr>
-                <w:rFonts w:ascii="Cambria Math" w:eastAsia="MS Gothic" w:hAnsi="Cambria Math" w:cs="MS Gothic"/>
-                <w:i/>
-              </w:rPr>
-            </m:ctrlPr>
-          </m:dPr>
-          <m:e>
-            <m:d>
-              <m:dPr>
-                <m:begChr m:val="["/>
-                <m:endChr m:val="]"/>
-                <m:ctrlPr>
-                  <w:rPr>
-                    <w:rFonts w:ascii="Cambria Math" w:eastAsia="MS Gothic" w:hAnsi="Cambria Math" w:cs="MS Gothic"/>
-                    <w:i/>
-                  </w:rPr>
-                </m:ctrlPr>
-              </m:dPr>
-              <m:e>
-                <m:r>
-                  <w:rPr>
-                    <w:rFonts w:ascii="Cambria Math" w:hAnsi="Cambria Math"/>
-                  </w:rPr>
-                  <m:t>a</m:t>
-                </m:r>
-              </m:e>
-            </m:d>
-            <m:sSub>
-              <m:sSubPr>
-                <m:ctrlPr>
-                  <w:rPr>
-                    <w:rFonts w:ascii="Cambria Math" w:hAnsi="Cambria Math"/>
-                    <w:i/>
-                  </w:rPr>
-                </m:ctrlPr>
-              </m:sSubPr>
-              <m:e>
-                <m:r>
-                  <w:rPr>
-                    <w:rFonts w:ascii="Cambria Math" w:hAnsi="Cambria Math"/>
-                  </w:rPr>
-                  <m:t>S</m:t>
-                </m:r>
-              </m:e>
-              <m:sub>
-                <m:r>
-                  <w:rPr>
-                    <w:rFonts w:ascii="Cambria Math" w:hAnsi="Cambria Math"/>
-                  </w:rPr>
-                  <m:t>1</m:t>
-                </m:r>
-              </m:sub>
-            </m:sSub>
-          </m:e>
-        </m:d>
-        <m:r>
-          <w:rPr>
-            <w:rFonts w:ascii="Cambria Math" w:eastAsia="MS Gothic" w:hAnsi="Cambria Math" w:cs="MS Gothic"/>
-          </w:rPr>
-          <m:t>+b</m:t>
-        </m:r>
-      </m:oMath>
-      <w:r>
-        <w:rPr>
-          <w:rFonts w:hint="eastAsia"/>
-        </w:rPr>
-        <w:t>，所以不能消费</w:t>
-      </w:r>
-      <w:r>
-        <w:rPr>
-          <w:rFonts w:hint="eastAsia"/>
-        </w:rPr>
-        <w:t>(</w:t>
-      </w:r>
-      <m:oMath>
-        <m:sSub>
-          <m:sSubPr>
-            <m:ctrlPr>
-              <w:rPr>
-                <w:rFonts w:ascii="Cambria Math" w:hAnsi="Cambria Math"/>
-                <w:i/>
-              </w:rPr>
-            </m:ctrlPr>
-          </m:sSubPr>
-          <m:e>
-            <m:r>
-              <w:rPr>
-                <w:rFonts w:ascii="Cambria Math" w:hAnsi="Cambria Math"/>
-              </w:rPr>
-              <m:t>A</m:t>
-            </m:r>
-          </m:e>
-          <m:sub>
-            <m:r>
-              <w:rPr>
-                <w:rFonts w:ascii="Cambria Math" w:hAnsi="Cambria Math" w:hint="eastAsia"/>
-              </w:rPr>
-              <m:t>1</m:t>
-            </m:r>
-          </m:sub>
-        </m:sSub>
-        <m:r>
-          <w:rPr>
-            <w:rFonts w:ascii="Cambria Math" w:eastAsia="MS Gothic" w:hAnsi="Cambria Math" w:cs="MS Gothic"/>
-          </w:rPr>
-          <m:t>,</m:t>
-        </m:r>
-        <m:sSub>
-          <m:sSubPr>
-            <m:ctrlPr>
-              <w:rPr>
-                <w:rFonts w:ascii="Cambria Math" w:hAnsi="Cambria Math"/>
-                <w:i/>
-              </w:rPr>
-            </m:ctrlPr>
-          </m:sSubPr>
-          <m:e>
-            <m:r>
-              <w:rPr>
-                <w:rFonts w:ascii="Cambria Math" w:hAnsi="Cambria Math"/>
-              </w:rPr>
-              <m:t>S</m:t>
-            </m:r>
-          </m:e>
-          <m:sub>
-            <m:r>
-              <w:rPr>
-                <w:rFonts w:ascii="Cambria Math" w:hAnsi="Cambria Math"/>
-              </w:rPr>
-              <m:t>1</m:t>
-            </m:r>
-          </m:sub>
-        </m:sSub>
-        <m:r>
-          <w:rPr>
-            <w:rFonts w:ascii="Cambria Math" w:hAnsi="Cambria Math"/>
-          </w:rPr>
-          <m:t>)</m:t>
-        </m:r>
-      </m:oMath>
-      <w:r>
-        <w:rPr>
-          <w:rFonts w:hint="eastAsia"/>
-        </w:rPr>
-        <w:t>的资产。</w:t>
-      </w:r>
-    </w:p>
-    <w:p>
-      <w:pPr>
-        <w:ind w:left="480" w:firstLineChars="0" w:firstLine="0"/>
-      </w:pPr>
-      <w:r>
-        <w:rPr>
-          <w:rFonts w:hint="eastAsia"/>
-        </w:rPr>
-        <w:t>所以</w:t>
-      </w:r>
-      <w:r>
-        <w:rPr>
-          <w:rFonts w:hint="eastAsia"/>
-        </w:rPr>
-        <w:t>view-key</w:t>
-      </w:r>
-      <m:oMath>
-        <m:r>
-          <m:rPr>
-            <m:sty m:val="p"/>
-          </m:rPr>
-          <w:rPr>
-            <w:rFonts w:ascii="Cambria Math" w:hAnsi="Cambria Math" w:hint="eastAsia"/>
-          </w:rPr>
-          <m:t>=</m:t>
-        </m:r>
-        <m:r>
-          <w:rPr>
-            <w:rFonts w:ascii="Cambria Math" w:hAnsi="Cambria Math"/>
-          </w:rPr>
-          <m:t>(a,B)</m:t>
-        </m:r>
-      </m:oMath>
-      <w:r>
-        <w:rPr>
-          <w:rFonts w:hint="eastAsia"/>
-        </w:rPr>
-        <w:t>能够满足监管的功能。</w:t>
-      </w:r>
-    </w:p>
-    <w:p>
-      <w:pPr>
-        <w:pStyle w:val="3"/>
-        <w:ind w:left="0"/>
-      </w:pPr>
-      <w:bookmarkStart w:id="10" w:name="_Toc362034302"/>
-      <w:r>
-        <w:rPr>
-          <w:rFonts w:hint="eastAsia"/>
-        </w:rPr>
-        <w:t>交易验证者</w:t>
-      </w:r>
-      <w:r>
-        <w:rPr>
-          <w:rFonts w:hint="eastAsia"/>
-        </w:rPr>
-        <w:t>Validator</w:t>
+        <w:pStyle w:val="1"/>
+      </w:pPr>
+      <w:bookmarkStart w:id="10" w:name="_Toc362034304"/>
+      <w:r>
+        <w:rPr>
+          <w:rFonts w:hint="eastAsia"/>
+        </w:rPr>
+        <w:t>环签名方案</w:t>
       </w:r>
       <w:bookmarkEnd w:id="10"/>
     </w:p>
     <w:p>
       <w:pPr>
-        <w:ind w:firstLine="480"/>
-      </w:pPr>
-      <w:r>
-        <w:rPr>
-          <w:rFonts w:hint="eastAsia"/>
-        </w:rPr>
-        <w:t>Validator</w:t>
-      </w:r>
-      <w:r>
-        <w:rPr>
-          <w:rFonts w:hint="eastAsia"/>
-        </w:rPr>
-        <w:t>负责验证每笔交易并写入区块链中。所有</w:t>
-      </w:r>
-      <w:r>
-        <w:rPr>
-          <w:rFonts w:hint="eastAsia"/>
-        </w:rPr>
-        <w:t>Validator</w:t>
-      </w:r>
-      <w:r>
-        <w:rPr>
-          <w:rFonts w:hint="eastAsia"/>
-        </w:rPr>
-        <w:t>共用一套公私钥对</w:t>
-      </w:r>
-      <m:oMath>
-        <m:r>
-          <w:rPr>
-            <w:rFonts w:ascii="Cambria Math" w:hAnsi="Cambria Math"/>
-          </w:rPr>
-          <m:t>(PK_V,SK_V)</m:t>
-        </m:r>
-      </m:oMath>
-      <w:r>
-        <w:t>,</w:t>
-      </w:r>
-      <w:r>
-        <w:rPr>
-          <w:rFonts w:hint="eastAsia"/>
-        </w:rPr>
-        <w:t xml:space="preserve"> </w:t>
-      </w:r>
-      <w:r>
-        <w:rPr>
-          <w:rFonts w:hint="eastAsia"/>
-        </w:rPr>
-        <w:t>将</w:t>
-      </w:r>
-      <m:oMath>
-        <m:r>
-          <w:rPr>
-            <w:rFonts w:ascii="Cambria Math" w:hAnsi="Cambria Math"/>
-          </w:rPr>
-          <m:t>PK_V</m:t>
-        </m:r>
-      </m:oMath>
-      <w:r>
-        <w:rPr>
-          <w:rFonts w:hint="eastAsia"/>
-        </w:rPr>
-        <w:t>全网公布，而将</w:t>
-      </w:r>
-      <m:oMath>
-        <m:r>
-          <w:rPr>
-            <w:rFonts w:ascii="Cambria Math" w:hAnsi="Cambria Math"/>
-          </w:rPr>
-          <m:t>SK_V</m:t>
-        </m:r>
-      </m:oMath>
-      <w:r>
-        <w:rPr>
-          <w:rFonts w:hint="eastAsia"/>
-        </w:rPr>
-        <w:t>安全保存在本地。</w:t>
-      </w:r>
-    </w:p>
-    <w:p>
-      <w:pPr>
-        <w:ind w:firstLine="480"/>
-      </w:pPr>
-    </w:p>
-    <w:p>
-      <w:pPr>
-        <w:ind w:firstLine="480"/>
-      </w:pPr>
-    </w:p>
-    <w:p>
-      <w:pPr>
-        <w:ind w:firstLine="480"/>
-      </w:pPr>
-    </w:p>
-    <w:p>
-      <w:pPr>
-        <w:ind w:firstLine="480"/>
-      </w:pPr>
-    </w:p>
-    <w:p>
-      <w:pPr>
-        <w:ind w:firstLine="480"/>
-      </w:pPr>
-    </w:p>
-    <w:p>
-      <w:pPr>
-        <w:pStyle w:val="1"/>
-      </w:pPr>
-      <w:bookmarkStart w:id="11" w:name="_Toc362034303"/>
-      <w:r>
-        <w:rPr>
-          <w:rFonts w:hint="eastAsia"/>
-        </w:rPr>
-        <w:lastRenderedPageBreak/>
-        <w:t>基于一次性账户的邮票系统</w:t>
+        <w:pStyle w:val="2"/>
+      </w:pPr>
+      <w:bookmarkStart w:id="11" w:name="_Toc362034305"/>
+      <w:r>
+        <w:rPr>
+          <w:rFonts w:hint="eastAsia"/>
+        </w:rPr>
+        <w:t>环签名简介</w:t>
       </w:r>
       <w:bookmarkEnd w:id="11"/>
-    </w:p>
-    <w:p>
-      <w:pPr>
-        <w:pStyle w:val="1"/>
-      </w:pPr>
-      <w:bookmarkStart w:id="12" w:name="_Toc362034304"/>
-      <w:r>
-        <w:rPr>
-          <w:rFonts w:hint="eastAsia"/>
-        </w:rPr>
-        <w:t>环签名方案</w:t>
-      </w:r>
-      <w:bookmarkEnd w:id="12"/>
-    </w:p>
-    <w:p>
-      <w:pPr>
-        <w:pStyle w:val="2"/>
-      </w:pPr>
-      <w:bookmarkStart w:id="13" w:name="_Toc362034305"/>
-      <w:r>
-        <w:rPr>
-          <w:rFonts w:hint="eastAsia"/>
-        </w:rPr>
-        <w:t>环签名简介</w:t>
-      </w:r>
-      <w:bookmarkEnd w:id="13"/>
     </w:p>
     <w:p>
       <w:pPr>
@@ -7603,14 +6483,15 @@
       <w:pPr>
         <w:pStyle w:val="2"/>
       </w:pPr>
-      <w:bookmarkStart w:id="14" w:name="_Toc362034306"/>
-      <w:r>
-        <w:rPr>
-          <w:rFonts w:hint="eastAsia"/>
-        </w:rPr>
+      <w:bookmarkStart w:id="12" w:name="_Toc362034306"/>
+      <w:r>
+        <w:rPr>
+          <w:rFonts w:hint="eastAsia"/>
+        </w:rPr>
+        <w:lastRenderedPageBreak/>
         <w:t>环签名方案</w:t>
       </w:r>
-      <w:bookmarkEnd w:id="14"/>
+      <w:bookmarkEnd w:id="12"/>
     </w:p>
     <w:p>
       <w:pPr>
@@ -8086,7 +6967,6 @@
           <w:rFonts w:hint="eastAsia"/>
           <w:b/>
         </w:rPr>
-        <w:lastRenderedPageBreak/>
         <w:t>LNK</w:t>
       </w:r>
       <w:r>
@@ -8727,8 +7607,8 @@
         <w:t>，做如下计算：</w:t>
       </w:r>
     </w:p>
-    <w:bookmarkStart w:id="15" w:name="OLE_LINK5"/>
-    <w:bookmarkStart w:id="16" w:name="OLE_LINK6"/>
+    <w:bookmarkStart w:id="13" w:name="OLE_LINK5"/>
+    <w:bookmarkStart w:id="14" w:name="OLE_LINK6"/>
     <w:p>
       <w:pPr>
         <w:ind w:firstLine="480"/>
@@ -8920,8 +7800,8 @@
         </m:oMath>
       </m:oMathPara>
     </w:p>
-    <w:bookmarkEnd w:id="15"/>
-    <w:bookmarkEnd w:id="16"/>
+    <w:bookmarkEnd w:id="13"/>
+    <w:bookmarkEnd w:id="14"/>
     <w:p>
       <w:pPr>
         <w:ind w:firstLine="480"/>
@@ -9243,8 +8123,8 @@
           </w:rPr>
           <m:t>c=</m:t>
         </m:r>
-        <w:bookmarkStart w:id="17" w:name="OLE_LINK9"/>
-        <w:bookmarkStart w:id="18" w:name="OLE_LINK10"/>
+        <w:bookmarkStart w:id="15" w:name="OLE_LINK9"/>
+        <w:bookmarkStart w:id="16" w:name="OLE_LINK10"/>
         <m:sSub>
           <m:sSubPr>
             <m:ctrlPr>
@@ -9406,8 +8286,8 @@
           <m:t>)</m:t>
         </m:r>
       </m:oMath>
-      <w:bookmarkEnd w:id="17"/>
-      <w:bookmarkEnd w:id="18"/>
+      <w:bookmarkEnd w:id="15"/>
+      <w:bookmarkEnd w:id="16"/>
       <w:r>
         <w:t>，</w:t>
       </w:r>
@@ -9810,6 +8690,7 @@
         <w:ind w:firstLine="480"/>
       </w:pPr>
       <w:r>
+        <w:lastRenderedPageBreak/>
         <w:t>最后生成签名：</w:t>
       </w:r>
     </w:p>
@@ -9834,8 +8715,8 @@
             </w:rPr>
             <m:t>=(I,</m:t>
           </m:r>
-          <w:bookmarkStart w:id="19" w:name="OLE_LINK7"/>
-          <w:bookmarkStart w:id="20" w:name="OLE_LINK8"/>
+          <w:bookmarkStart w:id="17" w:name="OLE_LINK7"/>
+          <w:bookmarkStart w:id="18" w:name="OLE_LINK8"/>
           <m:sSub>
             <m:sSubPr>
               <m:ctrlPr>
@@ -9894,8 +8775,8 @@
               </m:r>
             </m:sub>
           </m:sSub>
-          <w:bookmarkEnd w:id="19"/>
-          <w:bookmarkEnd w:id="20"/>
+          <w:bookmarkEnd w:id="17"/>
+          <w:bookmarkEnd w:id="18"/>
           <m:r>
             <w:rPr>
               <w:rFonts w:ascii="Cambria Math" w:hAnsi="Cambria Math"/>
@@ -12000,34 +10881,34 @@
       <w:pPr>
         <w:pStyle w:val="1"/>
       </w:pPr>
-      <w:bookmarkStart w:id="21" w:name="_Toc362034307"/>
+      <w:bookmarkStart w:id="19" w:name="_Toc362034307"/>
       <w:r>
         <w:rPr>
           <w:rFonts w:hint="eastAsia"/>
         </w:rPr>
         <w:t>代币交易隐私保护方案</w:t>
       </w:r>
-      <w:bookmarkEnd w:id="21"/>
+      <w:bookmarkEnd w:id="19"/>
     </w:p>
     <w:p>
       <w:pPr>
         <w:pStyle w:val="2"/>
       </w:pPr>
-      <w:bookmarkStart w:id="22" w:name="_Toc362034308"/>
+      <w:bookmarkStart w:id="20" w:name="_Toc362034308"/>
       <w:r>
         <w:rPr>
           <w:rFonts w:hint="eastAsia"/>
         </w:rPr>
         <w:t>交易场景</w:t>
       </w:r>
-      <w:bookmarkEnd w:id="22"/>
+      <w:bookmarkEnd w:id="20"/>
     </w:p>
     <w:p>
       <w:pPr>
         <w:ind w:firstLine="480"/>
       </w:pPr>
-      <w:bookmarkStart w:id="23" w:name="OLE_LINK1"/>
-      <w:bookmarkStart w:id="24" w:name="OLE_LINK2"/>
+      <w:bookmarkStart w:id="21" w:name="OLE_LINK1"/>
+      <w:bookmarkStart w:id="22" w:name="OLE_LINK2"/>
       <w:r>
         <w:rPr>
           <w:rFonts w:hint="eastAsia"/>
@@ -12183,21 +11064,21 @@
         </w:rPr>
         <w:t>的代币。此为交易的场景。</w:t>
       </w:r>
-      <w:bookmarkEnd w:id="23"/>
-      <w:bookmarkEnd w:id="24"/>
+      <w:bookmarkEnd w:id="21"/>
+      <w:bookmarkEnd w:id="22"/>
     </w:p>
     <w:p>
       <w:pPr>
         <w:pStyle w:val="2"/>
       </w:pPr>
-      <w:bookmarkStart w:id="25" w:name="_Toc362034309"/>
+      <w:bookmarkStart w:id="23" w:name="_Toc362034309"/>
       <w:r>
         <w:rPr>
           <w:rFonts w:hint="eastAsia"/>
         </w:rPr>
         <w:t>交易发起</w:t>
       </w:r>
-      <w:bookmarkEnd w:id="25"/>
+      <w:bookmarkEnd w:id="23"/>
     </w:p>
     <w:p>
       <w:pPr>
@@ -12295,6 +11176,7 @@
         <w:rPr>
           <w:rFonts w:hint="eastAsia"/>
         </w:rPr>
+        <w:lastRenderedPageBreak/>
         <w:t>从区块链历史交易中抓取</w:t>
       </w:r>
       <m:oMath>
@@ -12585,7 +11467,6 @@
         <w:rPr>
           <w:rFonts w:hint="eastAsia"/>
         </w:rPr>
-        <w:lastRenderedPageBreak/>
         <w:t>Onetime-address1</w:t>
       </w:r>
       <w:r>
@@ -12882,14 +11763,14 @@
       <w:pPr>
         <w:pStyle w:val="2"/>
       </w:pPr>
-      <w:bookmarkStart w:id="26" w:name="_Toc362034310"/>
+      <w:bookmarkStart w:id="24" w:name="_Toc362034310"/>
       <w:r>
         <w:rPr>
           <w:rFonts w:hint="eastAsia"/>
         </w:rPr>
         <w:t>交易验证</w:t>
       </w:r>
-      <w:bookmarkEnd w:id="26"/>
+      <w:bookmarkEnd w:id="24"/>
     </w:p>
     <w:p>
       <w:pPr>
@@ -13196,14 +12077,15 @@
       <w:pPr>
         <w:pStyle w:val="2"/>
       </w:pPr>
-      <w:bookmarkStart w:id="27" w:name="_Toc362034311"/>
-      <w:r>
-        <w:rPr>
-          <w:rFonts w:hint="eastAsia"/>
-        </w:rPr>
+      <w:bookmarkStart w:id="25" w:name="_Toc362034311"/>
+      <w:r>
+        <w:rPr>
+          <w:rFonts w:hint="eastAsia"/>
+        </w:rPr>
+        <w:lastRenderedPageBreak/>
         <w:t>交易确认</w:t>
       </w:r>
-      <w:bookmarkEnd w:id="27"/>
+      <w:bookmarkEnd w:id="25"/>
     </w:p>
     <w:p>
       <w:pPr>
@@ -13388,15 +12270,14 @@
       <w:pPr>
         <w:pStyle w:val="2"/>
       </w:pPr>
-      <w:bookmarkStart w:id="28" w:name="_Toc362034312"/>
-      <w:r>
-        <w:rPr>
-          <w:rFonts w:hint="eastAsia"/>
-        </w:rPr>
-        <w:lastRenderedPageBreak/>
+      <w:bookmarkStart w:id="26" w:name="_Toc362034312"/>
+      <w:r>
+        <w:rPr>
+          <w:rFonts w:hint="eastAsia"/>
+        </w:rPr>
         <w:t>交易监管</w:t>
       </w:r>
-      <w:bookmarkEnd w:id="28"/>
+      <w:bookmarkEnd w:id="26"/>
     </w:p>
     <w:p>
       <w:pPr>
@@ -13663,7 +12544,7 @@
       <w:pPr>
         <w:pStyle w:val="1"/>
       </w:pPr>
-      <w:bookmarkStart w:id="29" w:name="_Toc362034313"/>
+      <w:bookmarkStart w:id="27" w:name="_Toc362034313"/>
       <w:r>
         <w:rPr>
           <w:rFonts w:hint="eastAsia"/>
@@ -13682,20 +12563,20 @@
         </w:rPr>
         <w:t>点</w:t>
       </w:r>
-      <w:bookmarkEnd w:id="29"/>
+      <w:bookmarkEnd w:id="27"/>
     </w:p>
     <w:p>
       <w:pPr>
         <w:pStyle w:val="2"/>
       </w:pPr>
-      <w:bookmarkStart w:id="30" w:name="_Toc362034314"/>
+      <w:bookmarkStart w:id="28" w:name="_Toc362034314"/>
       <w:r>
         <w:rPr>
           <w:rFonts w:hint="eastAsia"/>
         </w:rPr>
         <w:t>隐私效果</w:t>
       </w:r>
-      <w:bookmarkEnd w:id="30"/>
+      <w:bookmarkEnd w:id="28"/>
     </w:p>
     <w:p>
       <w:pPr>
@@ -13789,6 +12670,7 @@
         <w:rPr>
           <w:rFonts w:hint="eastAsia"/>
         </w:rPr>
+        <w:lastRenderedPageBreak/>
         <w:t>由于上述两条性质的存在，智能合约中账户币值的隐藏并非必须。</w:t>
       </w:r>
     </w:p>
@@ -13796,14 +12678,14 @@
       <w:pPr>
         <w:pStyle w:val="2"/>
       </w:pPr>
-      <w:bookmarkStart w:id="31" w:name="_Toc362034315"/>
+      <w:bookmarkStart w:id="29" w:name="_Toc362034315"/>
       <w:r>
         <w:rPr>
           <w:rFonts w:hint="eastAsia"/>
         </w:rPr>
         <w:t>创新点</w:t>
       </w:r>
-      <w:bookmarkEnd w:id="31"/>
+      <w:bookmarkEnd w:id="29"/>
     </w:p>
     <w:p>
       <w:pPr>
@@ -13882,14 +12764,7 @@
         <w:rPr>
           <w:rFonts w:hint="eastAsia"/>
         </w:rPr>
-        <w:t>的双方以及交易值。而这套方案中，即使是交易者，也并不能拿到任何关于交</w:t>
-      </w:r>
-      <w:r>
-        <w:rPr>
-          <w:rFonts w:hint="eastAsia"/>
-        </w:rPr>
-        <w:lastRenderedPageBreak/>
-        <w:t>易双方的信息。</w:t>
+        <w:t>的双方以及交易值。而这套方案中，即使是交易者，也并不能拿到任何关于交易双方的信息。</w:t>
       </w:r>
       <w:r>
         <w:rPr>
@@ -17935,7 +16810,7 @@
   <a:extraClrSchemeLst/>
   <a:extLst>
     <a:ext uri="{05A4C25C-085E-4340-85A3-A5531E510DB2}">
-      <thm15:themeFamily xmlns:thm15="http://schemas.microsoft.com/office/thememl/2012/main" xmlns="" name="Office Theme" id="{62F939B6-93AF-4DB8-9C6B-D6C7DFDC589F}" vid="{4A3C46E8-61CC-4603-A589-7422A47A8E4A}"/>
+      <thm15:themeFamily xmlns="" xmlns:thm15="http://schemas.microsoft.com/office/thememl/2012/main" name="Office Theme" id="{62F939B6-93AF-4DB8-9C6B-D6C7DFDC589F}" vid="{4A3C46E8-61CC-4603-A589-7422A47A8E4A}"/>
     </a:ext>
   </a:extLst>
 </a:theme>
@@ -17946,7 +16821,7 @@
 </file>
 
 <file path=customXml/itemProps1.xml><?xml version="1.0" encoding="utf-8"?>
-<ds:datastoreItem xmlns:ds="http://schemas.openxmlformats.org/officeDocument/2006/customXml" ds:itemID="{DD81F917-F75C-4344-92C3-1382A8AD9E19}">
+<ds:datastoreItem xmlns:ds="http://schemas.openxmlformats.org/officeDocument/2006/customXml" ds:itemID="{1EF86765-52AA-0749-8A70-F9141A488609}">
   <ds:schemaRefs>
     <ds:schemaRef ds:uri="http://schemas.openxmlformats.org/officeDocument/2006/bibliography"/>
   </ds:schemaRefs>

</xml_diff>